<commit_message>
new version of introduction
</commit_message>
<xml_diff>
--- a/docs/Thesis.docx
+++ b/docs/Thesis.docx
@@ -7,43 +7,37 @@
         <w:pStyle w:val="Title"/>
       </w:pPr>
       <w:r>
-        <w:t xml:space="preserve">Assessing</w:t>
-      </w:r>
-      <w:r>
-        <w:t xml:space="preserve"> </w:t>
-      </w:r>
-      <w:r>
-        <w:t xml:space="preserve">treatment</w:t>
-      </w:r>
-      <w:r>
-        <w:t xml:space="preserve"> </w:t>
-      </w:r>
-      <w:r>
-        <w:t xml:space="preserve">effect</w:t>
-      </w:r>
-      <w:r>
-        <w:t xml:space="preserve"> </w:t>
-      </w:r>
-      <w:r>
-        <w:t xml:space="preserve">heterogeneity</w:t>
-      </w:r>
-      <w:r>
-        <w:t xml:space="preserve"> </w:t>
-      </w:r>
-      <w:r>
-        <w:t xml:space="preserve">using</w:t>
-      </w:r>
-      <w:r>
-        <w:t xml:space="preserve"> </w:t>
-      </w:r>
-      <w:r>
-        <w:t xml:space="preserve">baseline</w:t>
+        <w:t xml:space="preserve">Baseline</w:t>
       </w:r>
       <w:r>
         <w:t xml:space="preserve"> </w:t>
       </w:r>
       <w:r>
         <w:t xml:space="preserve">risk</w:t>
+      </w:r>
+      <w:r>
+        <w:t xml:space="preserve"> </w:t>
+      </w:r>
+      <w:r>
+        <w:t xml:space="preserve">in</w:t>
+      </w:r>
+      <w:r>
+        <w:t xml:space="preserve"> </w:t>
+      </w:r>
+      <w:r>
+        <w:t xml:space="preserve">medical</w:t>
+      </w:r>
+      <w:r>
+        <w:t xml:space="preserve"> </w:t>
+      </w:r>
+      <w:r>
+        <w:t xml:space="preserve">decision</w:t>
+      </w:r>
+      <w:r>
+        <w:t xml:space="preserve"> </w:t>
+      </w:r>
+      <w:r>
+        <w:t xml:space="preserve">making</w:t>
       </w:r>
     </w:p>
     <w:p>
@@ -51,19 +45,61 @@
         <w:pStyle w:val="Subtitle"/>
       </w:pPr>
       <w:r>
-        <w:t xml:space="preserve">Methodology</w:t>
-      </w:r>
-      <w:r>
-        <w:t xml:space="preserve"> </w:t>
-      </w:r>
-      <w:r>
-        <w:t xml:space="preserve">and</w:t>
-      </w:r>
-      <w:r>
-        <w:t xml:space="preserve"> </w:t>
-      </w:r>
-      <w:r>
-        <w:t xml:space="preserve">applications</w:t>
+        <w:t xml:space="preserve">From</w:t>
+      </w:r>
+      <w:r>
+        <w:t xml:space="preserve"> </w:t>
+      </w:r>
+      <w:r>
+        <w:t xml:space="preserve">outcome</w:t>
+      </w:r>
+      <w:r>
+        <w:t xml:space="preserve"> </w:t>
+      </w:r>
+      <w:r>
+        <w:t xml:space="preserve">prediction</w:t>
+      </w:r>
+      <w:r>
+        <w:t xml:space="preserve"> </w:t>
+      </w:r>
+      <w:r>
+        <w:t xml:space="preserve">to</w:t>
+      </w:r>
+      <w:r>
+        <w:t xml:space="preserve"> </w:t>
+      </w:r>
+      <w:r>
+        <w:t xml:space="preserve">the</w:t>
+      </w:r>
+      <w:r>
+        <w:t xml:space="preserve"> </w:t>
+      </w:r>
+      <w:r>
+        <w:t xml:space="preserve">assessment</w:t>
+      </w:r>
+      <w:r>
+        <w:t xml:space="preserve"> </w:t>
+      </w:r>
+      <w:r>
+        <w:t xml:space="preserve">of</w:t>
+      </w:r>
+      <w:r>
+        <w:t xml:space="preserve"> </w:t>
+      </w:r>
+      <w:r>
+        <w:t xml:space="preserve">treatment</w:t>
+      </w:r>
+      <w:r>
+        <w:t xml:space="preserve"> </w:t>
+      </w:r>
+      <w:r>
+        <w:t xml:space="preserve">effect</w:t>
+      </w:r>
+      <w:r>
+        <w:t xml:space="preserve"> </w:t>
+      </w:r>
+      <w:r>
+        <w:t xml:space="preserve">heterogeneity</w:t>
       </w:r>
     </w:p>
     <w:p>
@@ -80,15 +116,7 @@
         <w:t xml:space="preserve">Rekkas</w:t>
       </w:r>
     </w:p>
-    <w:p>
-      <w:pPr>
-        <w:pStyle w:val="Date"/>
-      </w:pPr>
-      <w:r>
-        <w:t xml:space="preserve">2022-05-22</w:t>
-      </w:r>
-    </w:p>
-    <w:bookmarkStart w:id="22" w:name="introduction"/>
+    <w:bookmarkStart w:id="24" w:name="introduction"/>
     <w:p>
       <w:pPr>
         <w:pStyle w:val="Heading1"/>
@@ -111,115 +139,83 @@
         <w:pStyle w:val="FirstParagraph"/>
       </w:pPr>
       <w:r>
-        <w:t xml:space="preserve">In order to provide—on average—the most current medical care doctors are</w:t>
-      </w:r>
-      <w:r>
-        <w:t xml:space="preserve"> </w:t>
-      </w:r>
-      <w:r>
-        <w:t xml:space="preserve">advised to align their clinical practice with the results of well-conducted</w:t>
-      </w:r>
-      <w:r>
-        <w:t xml:space="preserve"> </w:t>
-      </w:r>
-      <w:r>
-        <w:t xml:space="preserve">clinical trials, or the aggregated results from multiple such trials [Greenfield</w:t>
-      </w:r>
-      <w:r>
-        <w:t xml:space="preserve"> </w:t>
-      </w:r>
-      <w:r>
-        <w:t xml:space="preserve">2007]. This approach implicitly assumes that all patients eligible for treatment</w:t>
-      </w:r>
-      <w:r>
-        <w:t xml:space="preserve"> </w:t>
-      </w:r>
-      <w:r>
-        <w:t xml:space="preserve">similarly experience the benefits and harms of treatment as the reference trial</w:t>
-      </w:r>
-      <w:r>
-        <w:t xml:space="preserve"> </w:t>
-      </w:r>
-      <w:r>
-        <w:t xml:space="preserve">population. Therefore, at a certain point, the accurate estimation of these</w:t>
-      </w:r>
-      <w:r>
-        <w:t xml:space="preserve"> </w:t>
-      </w:r>
-      <w:r>
-        <w:t xml:space="preserve">average effects became crucial for guiding medical practice, transforming</w:t>
-      </w:r>
-      <w:r>
-        <w:t xml:space="preserve"> </w:t>
-      </w:r>
-      <w:r>
-        <w:t xml:space="preserve">clinical trials from tools for assessing causality into tools for predicting</w:t>
-      </w:r>
-      <w:r>
-        <w:t xml:space="preserve"> </w:t>
-      </w:r>
-      <w:r>
-        <w:t xml:space="preserve">patient-level treatment effects [Kent, BMJ 2018]. When the strong positive</w:t>
-      </w:r>
-      <w:r>
-        <w:t xml:space="preserve"> </w:t>
-      </w:r>
-      <w:r>
-        <w:t xml:space="preserve">overall effects derived from clinical trials could not be achieved in medical</w:t>
-      </w:r>
-      <w:r>
-        <w:t xml:space="preserve"> </w:t>
-      </w:r>
-      <w:r>
-        <w:t xml:space="preserve">practice, the problem was attributed to the reference trial population being too</w:t>
-      </w:r>
-      <w:r>
-        <w:t xml:space="preserve"> </w:t>
-      </w:r>
-      <w:r>
-        <w:t xml:space="preserve">narrow and not representing the</w:t>
-      </w:r>
-      <w:r>
-        <w:t xml:space="preserve"> </w:t>
-      </w:r>
-      <w:r>
-        <w:t xml:space="preserve">“</w:t>
-      </w:r>
-      <w:r>
-        <w:t xml:space="preserve">average</w:t>
-      </w:r>
-      <w:r>
-        <w:t xml:space="preserve">”</w:t>
-      </w:r>
-      <w:r>
-        <w:t xml:space="preserve"> </w:t>
-      </w:r>
-      <w:r>
-        <w:t xml:space="preserve">patient requiring treatment. Indeed,</w:t>
-      </w:r>
-      <w:r>
-        <w:t xml:space="preserve"> </w:t>
-      </w:r>
-      <w:r>
-        <w:t xml:space="preserve">it is often the case that older patients or patients with comorbidities or</w:t>
-      </w:r>
-      <w:r>
-        <w:t xml:space="preserve"> </w:t>
-      </w:r>
-      <w:r>
-        <w:t xml:space="preserve">receiving multiple medications are not well represented in many clinical</w:t>
-      </w:r>
-      <w:r>
-        <w:t xml:space="preserve"> </w:t>
-      </w:r>
-      <w:r>
-        <w:t xml:space="preserve">trials. Therefore the need for more pragmatic clinical trials incorporating</w:t>
-      </w:r>
-      <w:r>
-        <w:t xml:space="preserve"> </w:t>
-      </w:r>
-      <w:r>
-        <w:t xml:space="preserve">broad patient populations was highlighted [Treweek, Trials 2009; …].</w:t>
+        <w:t xml:space="preserve">Baseline risk is a crucial component of medical decision making. Because it</w:t>
+      </w:r>
+      <w:r>
+        <w:t xml:space="preserve"> </w:t>
+      </w:r>
+      <w:r>
+        <w:t xml:space="preserve">provides personalized quantification of the likelihood for unwanted events, it</w:t>
+      </w:r>
+      <w:r>
+        <w:t xml:space="preserve"> </w:t>
+      </w:r>
+      <w:r>
+        <w:t xml:space="preserve">is often used to guide treatment recommendations. For example in the European</w:t>
+      </w:r>
+      <w:r>
+        <w:t xml:space="preserve"> </w:t>
+      </w:r>
+      <w:r>
+        <w:t xml:space="preserve">Society of Cardiology and the European Society of Hypertension guidelines of</w:t>
+      </w:r>
+      <w:r>
+        <w:t xml:space="preserve"> </w:t>
+      </w:r>
+      <w:r>
+        <w:t xml:space="preserve">2018 for the management of arterial hypertension, treatment initiation is</w:t>
+      </w:r>
+      <w:r>
+        <w:t xml:space="preserve"> </w:t>
+      </w:r>
+      <w:r>
+        <w:t xml:space="preserve">based—among other things—on the patient’s baseline 10-year cardiovascular</w:t>
+      </w:r>
+      <w:r>
+        <w:t xml:space="preserve"> </w:t>
+      </w:r>
+      <w:r>
+        <w:t xml:space="preserve">risk [</w:t>
+      </w:r>
+      <w:hyperlink r:id="rId20">
+        <w:r>
+          <w:rPr>
+            <w:rStyle w:val="Hyperlink"/>
+          </w:rPr>
+          <w:t xml:space="preserve">https://doi.org/10.1093/eurheartj/ehy339</w:t>
+        </w:r>
+      </w:hyperlink>
+      <w:r>
+        <w:t xml:space="preserve">]. Similarly, an algorithm for the</w:t>
+      </w:r>
+      <w:r>
+        <w:t xml:space="preserve"> </w:t>
+      </w:r>
+      <w:r>
+        <w:t xml:space="preserve">treatment of osteoporosis has been suggested, based on the stratification of</w:t>
+      </w:r>
+      <w:r>
+        <w:t xml:space="preserve"> </w:t>
+      </w:r>
+      <w:r>
+        <w:t xml:space="preserve">patients on their 10-year hip or major osteoporotic fracture risk</w:t>
+      </w:r>
+      <w:r>
+        <w:t xml:space="preserve"> </w:t>
+      </w:r>
+      <w:r>
+        <w:t xml:space="preserve">[</w:t>
+      </w:r>
+      <w:hyperlink r:id="rId21">
+        <w:r>
+          <w:rPr>
+            <w:rStyle w:val="Hyperlink"/>
+          </w:rPr>
+          <w:t xml:space="preserve">https://doi.org/10.1007/s00198-019-05176-3</w:t>
+        </w:r>
+      </w:hyperlink>
+      <w:r>
+        <w:t xml:space="preserve">].</w:t>
       </w:r>
     </w:p>
     <w:p>
@@ -227,97 +223,97 @@
         <w:pStyle w:val="BodyText"/>
       </w:pPr>
       <w:r>
-        <w:t xml:space="preserve">The wider clinical trial populations ensure that overall results will be</w:t>
-      </w:r>
-      <w:r>
-        <w:t xml:space="preserve"> </w:t>
-      </w:r>
-      <w:r>
-        <w:t xml:space="preserve">generalizable to</w:t>
-      </w:r>
-      <w:r>
-        <w:t xml:space="preserve"> </w:t>
-      </w:r>
-      <w:r>
-        <w:t xml:space="preserve">“</w:t>
-      </w:r>
-      <w:r>
-        <w:t xml:space="preserve">real-life</w:t>
-      </w:r>
-      <w:r>
-        <w:t xml:space="preserve">”</w:t>
-      </w:r>
-      <w:r>
-        <w:t xml:space="preserve"> </w:t>
-      </w:r>
-      <w:r>
-        <w:t xml:space="preserve">patients. However, generalizability comes at a</w:t>
-      </w:r>
-      <w:r>
-        <w:t xml:space="preserve"> </w:t>
-      </w:r>
-      <w:r>
-        <w:t xml:space="preserve">cost: wider range of included patients means higher variability of measured</w:t>
-      </w:r>
-      <w:r>
-        <w:t xml:space="preserve"> </w:t>
-      </w:r>
-      <w:r>
-        <w:t xml:space="preserve">characteristics, therefore higher variability in disease severity is observed,</w:t>
-      </w:r>
-      <w:r>
-        <w:t xml:space="preserve"> </w:t>
-      </w:r>
-      <w:r>
-        <w:t xml:space="preserve">which, in turn, translates to higher variability of observed treatment effect</w:t>
-      </w:r>
-      <w:r>
-        <w:t xml:space="preserve"> </w:t>
-      </w:r>
-      <w:r>
-        <w:t xml:space="preserve">sizes. In short, the estimated treatment effect is often an average of</w:t>
-      </w:r>
-      <w:r>
-        <w:t xml:space="preserve"> </w:t>
-      </w:r>
-      <w:r>
-        <w:t xml:space="preserve">heterogeneous treatment effects and, as such, may not be applicable to most</w:t>
-      </w:r>
-      <w:r>
-        <w:t xml:space="preserve"> </w:t>
-      </w:r>
-      <w:r>
-        <w:t xml:space="preserve">patient subgroups. This means that a positive average treatment effect estimated</w:t>
-      </w:r>
-      <w:r>
-        <w:t xml:space="preserve"> </w:t>
-      </w:r>
-      <w:r>
-        <w:t xml:space="preserve">from a clinical trial very often is only evidence that some of the enrollees</w:t>
-      </w:r>
-      <w:r>
-        <w:t xml:space="preserve"> </w:t>
-      </w:r>
-      <w:r>
-        <w:t xml:space="preserve">benefitted from the intervention under study. If, however, the intervention is</w:t>
-      </w:r>
-      <w:r>
-        <w:t xml:space="preserve"> </w:t>
-      </w:r>
-      <w:r>
-        <w:t xml:space="preserve">linked to a serious adverse event, treating everyone would result in serious</w:t>
-      </w:r>
-      <w:r>
-        <w:t xml:space="preserve"> </w:t>
-      </w:r>
-      <w:r>
-        <w:t xml:space="preserve">harms for many patients, despite the positive overall effect [Rothwell, Lancet</w:t>
-      </w:r>
-      <w:r>
-        <w:t xml:space="preserve"> </w:t>
-      </w:r>
-      <w:r>
-        <w:t xml:space="preserve">1995; …].</w:t>
+        <w:t xml:space="preserve">Best practices for developing prediction models, evaluating their performance,</w:t>
+      </w:r>
+      <w:r>
+        <w:t xml:space="preserve"> </w:t>
+      </w:r>
+      <w:r>
+        <w:t xml:space="preserve">and guiding their application in practice have been central focus of</w:t>
+      </w:r>
+      <w:r>
+        <w:t xml:space="preserve"> </w:t>
+      </w:r>
+      <w:r>
+        <w:t xml:space="preserve">methodological research [refs]. Usually, prediction models are evaluated on</w:t>
+      </w:r>
+      <w:r>
+        <w:t xml:space="preserve"> </w:t>
+      </w:r>
+      <w:r>
+        <w:t xml:space="preserve">their discriminative performance, i.e. their ability to separate lower from</w:t>
+      </w:r>
+      <w:r>
+        <w:t xml:space="preserve"> </w:t>
+      </w:r>
+      <w:r>
+        <w:t xml:space="preserve">higher risk patients, and their calibration, i.e. the agreement of predicted</w:t>
+      </w:r>
+      <w:r>
+        <w:t xml:space="preserve"> </w:t>
+      </w:r>
+      <w:r>
+        <w:t xml:space="preserve">risk to observed event rates [Ewout book]. These measures—though they are</w:t>
+      </w:r>
+      <w:r>
+        <w:t xml:space="preserve"> </w:t>
+      </w:r>
+      <w:r>
+        <w:t xml:space="preserve">useful for assessing the predictive performance of one or multiple candidate</w:t>
+      </w:r>
+      <w:r>
+        <w:t xml:space="preserve"> </w:t>
+      </w:r>
+      <w:r>
+        <w:t xml:space="preserve">prediction models—are not informative when it comes to applying these models</w:t>
+      </w:r>
+      <w:r>
+        <w:t xml:space="preserve"> </w:t>
+      </w:r>
+      <w:r>
+        <w:t xml:space="preserve">in practice. Baseline risk is only one of the crucial pieces required for</w:t>
+      </w:r>
+      <w:r>
+        <w:t xml:space="preserve"> </w:t>
+      </w:r>
+      <w:r>
+        <w:t xml:space="preserve">predicting individual responses to treatment. Knowledge of the patients’</w:t>
+      </w:r>
+      <w:r>
+        <w:t xml:space="preserve"> </w:t>
+      </w:r>
+      <w:r>
+        <w:t xml:space="preserve">responsiveness to treatment, their vulnerability to side-effects and their</w:t>
+      </w:r>
+      <w:r>
+        <w:t xml:space="preserve"> </w:t>
+      </w:r>
+      <w:r>
+        <w:t xml:space="preserve">utilities for other relevant outcomes is necessary information required for</w:t>
+      </w:r>
+      <w:r>
+        <w:t xml:space="preserve"> </w:t>
+      </w:r>
+      <w:r>
+        <w:t xml:space="preserve">making truly informed clinical decisions [Kravitz, 2004]. Our aim was to explore</w:t>
+      </w:r>
+      <w:r>
+        <w:t xml:space="preserve"> </w:t>
+      </w:r>
+      <w:r>
+        <w:t xml:space="preserve">approaches that incorporate baseline risk as the basis for medical decision</w:t>
+      </w:r>
+      <w:r>
+        <w:t xml:space="preserve"> </w:t>
+      </w:r>
+      <w:r>
+        <w:t xml:space="preserve">making, shifting the focus from outcome prediction to the evaluation of</w:t>
+      </w:r>
+      <w:r>
+        <w:t xml:space="preserve"> </w:t>
+      </w:r>
+      <w:r>
+        <w:t xml:space="preserve">treatment effect heterogeneity.</w:t>
       </w:r>
     </w:p>
     <w:p>
@@ -325,13 +321,81 @@
         <w:pStyle w:val="BodyText"/>
       </w:pPr>
       <w:r>
+        <w:t xml:space="preserve">In order to provide the most optimal medical care, doctors are advised to align</w:t>
+      </w:r>
+      <w:r>
+        <w:t xml:space="preserve"> </w:t>
+      </w:r>
+      <w:r>
+        <w:t xml:space="preserve">their clinical practice with the results of well-conducted clinical trials, or</w:t>
+      </w:r>
+      <w:r>
+        <w:t xml:space="preserve"> </w:t>
+      </w:r>
+      <w:r>
+        <w:t xml:space="preserve">the aggregated results from multiple such trials [Greenfield 2007]. This</w:t>
+      </w:r>
+      <w:r>
+        <w:t xml:space="preserve"> </w:t>
+      </w:r>
+      <w:r>
+        <w:t xml:space="preserve">approach implicitly assumes that all patients eligible for treatment experience</w:t>
+      </w:r>
+      <w:r>
+        <w:t xml:space="preserve"> </w:t>
+      </w:r>
+      <w:r>
+        <w:t xml:space="preserve">the same effects (benefits and harms) of treatment as the reference trial</w:t>
+      </w:r>
+      <w:r>
+        <w:t xml:space="preserve"> </w:t>
+      </w:r>
+      <w:r>
+        <w:t xml:space="preserve">population. However, the estimated treatment effect is often an average of</w:t>
+      </w:r>
+      <w:r>
+        <w:t xml:space="preserve"> </w:t>
+      </w:r>
+      <w:r>
+        <w:t xml:space="preserve">heterogeneous treatment effects—treatment effects vary across patients—and,</w:t>
+      </w:r>
+      <w:r>
+        <w:t xml:space="preserve"> </w:t>
+      </w:r>
+      <w:r>
+        <w:t xml:space="preserve">as such, may not be applicable to most patient subgroups, let alone individual</w:t>
+      </w:r>
+      <w:r>
+        <w:t xml:space="preserve"> </w:t>
+      </w:r>
+      <w:r>
+        <w:t xml:space="preserve">patients. If a treatment causes a serious adverse event, then treating all</w:t>
+      </w:r>
+      <w:r>
+        <w:t xml:space="preserve"> </w:t>
+      </w:r>
+      <w:r>
+        <w:t xml:space="preserve">patients on the basis of an observed overall positive treatment effect may be</w:t>
+      </w:r>
+      <w:r>
+        <w:t xml:space="preserve"> </w:t>
+      </w:r>
+      <w:r>
+        <w:t xml:space="preserve">harmful for some [Rothwell, Lancet 1995; …].</w:t>
+      </w:r>
+    </w:p>
+    <w:p>
+      <w:pPr>
+        <w:pStyle w:val="BodyText"/>
+      </w:pPr>
+      <w:r>
         <w:t xml:space="preserve">Conceptually, heterogeneity of treatment effect (HTE) is the variation of</w:t>
       </w:r>
       <w:r>
         <w:t xml:space="preserve"> </w:t>
       </w:r>
       <w:r>
-        <w:t xml:space="preserve">treatment effects on the individual level within the target population</w:t>
+        <w:t xml:space="preserve">treatment effects on the individual level within the population</w:t>
       </w:r>
       <w:r>
         <w:t xml:space="preserve"> </w:t>
@@ -339,7 +403,7 @@
       <w:r>
         <w:t xml:space="preserve">[</w:t>
       </w:r>
-      <w:hyperlink r:id="rId20">
+      <w:hyperlink r:id="rId22">
         <w:r>
           <w:rPr>
             <w:rStyle w:val="Hyperlink"/>
@@ -348,31 +412,19 @@
         </w:r>
       </w:hyperlink>
       <w:r>
-        <w:t xml:space="preserve">]. As individual treatment</w:t>
-      </w:r>
-      <w:r>
-        <w:t xml:space="preserve"> </w:t>
-      </w:r>
-      <w:r>
-        <w:t xml:space="preserve">effects—difference between outcomes under all possible treatment assignments</w:t>
-      </w:r>
-      <w:r>
-        <w:t xml:space="preserve"> </w:t>
-      </w:r>
-      <w:r>
-        <w:t xml:space="preserve">within the same individual—are the ones generating HTE, its identification</w:t>
-      </w:r>
-      <w:r>
-        <w:t xml:space="preserve"> </w:t>
-      </w:r>
-      <w:r>
-        <w:t xml:space="preserve">and quantification is crucial for guiding medical decision making and lies at</w:t>
-      </w:r>
-      <w:r>
-        <w:t xml:space="preserve"> </w:t>
-      </w:r>
-      <w:r>
-        <w:t xml:space="preserve">the core of patient-centered outcomes research. Despite HTE being widely</w:t>
+        <w:t xml:space="preserve">]. The identification and</w:t>
+      </w:r>
+      <w:r>
+        <w:t xml:space="preserve"> </w:t>
+      </w:r>
+      <w:r>
+        <w:t xml:space="preserve">quantification of HTE is crucial for guiding medical decision making and lies at the</w:t>
+      </w:r>
+      <w:r>
+        <w:t xml:space="preserve"> </w:t>
+      </w:r>
+      <w:r>
+        <w:t xml:space="preserve">core of patient-centered outcomes research. Despite HTE being widely</w:t>
       </w:r>
       <w:r>
         <w:t xml:space="preserve"> </w:t>
@@ -384,19 +436,19 @@
         <w:t xml:space="preserve"> </w:t>
       </w:r>
       <w:r>
-        <w:t xml:space="preserve">treatment effects are—by their nature—unobservable: the moment a</w:t>
-      </w:r>
-      <w:r>
-        <w:t xml:space="preserve"> </w:t>
-      </w:r>
-      <w:r>
-        <w:t xml:space="preserve">patient receives a specific treatment, their response under the alternatives</w:t>
-      </w:r>
-      <w:r>
-        <w:t xml:space="preserve"> </w:t>
-      </w:r>
-      <w:r>
-        <w:t xml:space="preserve">becomes unmeasurable (fundamental problem of causal inference).</w:t>
+        <w:t xml:space="preserve">treatment effects are—by their nature—unobservable: the moment a patient</w:t>
+      </w:r>
+      <w:r>
+        <w:t xml:space="preserve"> </w:t>
+      </w:r>
+      <w:r>
+        <w:t xml:space="preserve">receives a specific treatment, their response under the alternatives becomes</w:t>
+      </w:r>
+      <w:r>
+        <w:t xml:space="preserve"> </w:t>
+      </w:r>
+      <w:r>
+        <w:t xml:space="preserve">unmeasurable (fundamental problem of causal inference; [Holland, 1986]).</w:t>
       </w:r>
     </w:p>
     <w:p>
@@ -452,7 +504,7 @@
         <w:t xml:space="preserve"> </w:t>
       </w:r>
       <w:r>
-        <w:t xml:space="preserve">actually received one of the other candidate treatments. Individualized</w:t>
+        <w:t xml:space="preserve">actually received one of the other candidate treatments. More individualized</w:t>
       </w:r>
       <w:r>
         <w:t xml:space="preserve"> </w:t>
@@ -470,61 +522,55 @@
         <w:t xml:space="preserve"> </w:t>
       </w:r>
       <w:r>
-        <w:t xml:space="preserve">to assess. Patients differ in a vast number of characterstics that make them</w:t>
-      </w:r>
-      <w:r>
-        <w:t xml:space="preserve"> </w:t>
-      </w:r>
-      <w:r>
-        <w:t xml:space="preserve">unique which may or may not be relevant to modifying treatment</w:t>
-      </w:r>
-      <w:r>
-        <w:t xml:space="preserve"> </w:t>
-      </w:r>
-      <w:r>
-        <w:t xml:space="preserve">responses. Identification of such patient characterstics can be quite</w:t>
-      </w:r>
-      <w:r>
-        <w:t xml:space="preserve"> </w:t>
-      </w:r>
-      <w:r>
-        <w:t xml:space="preserve">complicated. In clinical trials it usually relies on the detection of</w:t>
-      </w:r>
-      <w:r>
-        <w:t xml:space="preserve"> </w:t>
-      </w:r>
-      <w:r>
-        <w:t xml:space="preserve">statistically significant interactions of treatment with measured covariates</w:t>
-      </w:r>
-      <w:r>
-        <w:t xml:space="preserve"> </w:t>
-      </w:r>
-      <w:r>
-        <w:t xml:space="preserve">(subgroup analyses). However, as clinical trials are usually only adequately</w:t>
-      </w:r>
-      <w:r>
-        <w:t xml:space="preserve"> </w:t>
-      </w:r>
-      <w:r>
-        <w:t xml:space="preserve">powered to detect overall effects of a certain size, this kind of analyses can</w:t>
-      </w:r>
-      <w:r>
-        <w:t xml:space="preserve"> </w:t>
-      </w:r>
-      <w:r>
-        <w:t xml:space="preserve">be problematic. This is already widely known and research in subgroup analyses</w:t>
-      </w:r>
-      <w:r>
-        <w:t xml:space="preserve"> </w:t>
-      </w:r>
-      <w:r>
-        <w:t xml:space="preserve">has provided guidance on how these should be carried out [refs]. The lack of</w:t>
-      </w:r>
-      <w:r>
-        <w:t xml:space="preserve"> </w:t>
-      </w:r>
-      <w:r>
-        <w:t xml:space="preserve">statistical power often results in falsely concluding</w:t>
+        <w:t xml:space="preserve">to assess. Patients differ in a vast number of characterstics which may or may</w:t>
+      </w:r>
+      <w:r>
+        <w:t xml:space="preserve"> </w:t>
+      </w:r>
+      <w:r>
+        <w:t xml:space="preserve">not be relevant to modifying treatment responses. Identification of such patient</w:t>
+      </w:r>
+      <w:r>
+        <w:t xml:space="preserve"> </w:t>
+      </w:r>
+      <w:r>
+        <w:t xml:space="preserve">characterstics can be quite complicated. In clinical trials it usually relies on</w:t>
+      </w:r>
+      <w:r>
+        <w:t xml:space="preserve"> </w:t>
+      </w:r>
+      <w:r>
+        <w:t xml:space="preserve">the detection of statistically significant interactions of treatment with</w:t>
+      </w:r>
+      <w:r>
+        <w:t xml:space="preserve"> </w:t>
+      </w:r>
+      <w:r>
+        <w:t xml:space="preserve">measured covariates (subgroup analyses). However, as clinical trials are usually</w:t>
+      </w:r>
+      <w:r>
+        <w:t xml:space="preserve"> </w:t>
+      </w:r>
+      <w:r>
+        <w:t xml:space="preserve">only adequately powered to detect overall effects of a certain size, this kind</w:t>
+      </w:r>
+      <w:r>
+        <w:t xml:space="preserve"> </w:t>
+      </w:r>
+      <w:r>
+        <w:t xml:space="preserve">of analyses can be problematic. This is already widely known and research in</w:t>
+      </w:r>
+      <w:r>
+        <w:t xml:space="preserve"> </w:t>
+      </w:r>
+      <w:r>
+        <w:t xml:space="preserve">subgroup analyses has provided guidance on how these should be carried out</w:t>
+      </w:r>
+      <w:r>
+        <w:t xml:space="preserve"> </w:t>
+      </w:r>
+      <w:r>
+        <w:t xml:space="preserve">[refs]. The lack of statistical power often results in falsely concluding</w:t>
       </w:r>
       <w:r>
         <w:t xml:space="preserve"> </w:t>
@@ -542,37 +588,31 @@
         <w:t xml:space="preserve"> </w:t>
       </w:r>
       <w:r>
-        <w:t xml:space="preserve">of the</w:t>
-      </w:r>
-      <w:r>
-        <w:t xml:space="preserve"> </w:t>
-      </w:r>
-      <w:r>
-        <w:t xml:space="preserve">treatment effect across several subpopulations of interest or overestimating the</w:t>
-      </w:r>
-      <w:r>
-        <w:t xml:space="preserve"> </w:t>
-      </w:r>
-      <w:r>
-        <w:t xml:space="preserve">effect size of a treatment-covariate interaction. The former because an existing</w:t>
-      </w:r>
-      <w:r>
-        <w:t xml:space="preserve"> </w:t>
-      </w:r>
-      <w:r>
-        <w:t xml:space="preserve">interaction effect was smaller than the detectable effect size, the latter</w:t>
-      </w:r>
-      <w:r>
-        <w:t xml:space="preserve"> </w:t>
-      </w:r>
-      <w:r>
-        <w:t xml:space="preserve">because randomization did not achieve balance in patient characteristics between</w:t>
-      </w:r>
-      <w:r>
-        <w:t xml:space="preserve"> </w:t>
-      </w:r>
-      <w:r>
-        <w:t xml:space="preserve">the levels of the subgrouping variable due to the small sample sizes.</w:t>
+        <w:t xml:space="preserve">of the treatment effect across several subpopulations of interest</w:t>
+      </w:r>
+      <w:r>
+        <w:t xml:space="preserve"> </w:t>
+      </w:r>
+      <w:r>
+        <w:t xml:space="preserve">or overestimating the effect size of a treatment-covariate interaction. The</w:t>
+      </w:r>
+      <w:r>
+        <w:t xml:space="preserve"> </w:t>
+      </w:r>
+      <w:r>
+        <w:t xml:space="preserve">former because an existing interaction effect was smaller than the detectable</w:t>
+      </w:r>
+      <w:r>
+        <w:t xml:space="preserve"> </w:t>
+      </w:r>
+      <w:r>
+        <w:t xml:space="preserve">effect size, the latter because of false positives introduced from multiple</w:t>
+      </w:r>
+      <w:r>
+        <w:t xml:space="preserve"> </w:t>
+      </w:r>
+      <w:r>
+        <w:t xml:space="preserve">testing.</w:t>
       </w:r>
     </w:p>
     <w:p>
@@ -580,91 +620,61 @@
         <w:pStyle w:val="BodyText"/>
       </w:pPr>
       <w:r>
-        <w:t xml:space="preserve">Baseline risk, i.e. the patient’s true probability—given their measured</w:t>
-      </w:r>
-      <w:r>
-        <w:t xml:space="preserve"> </w:t>
-      </w:r>
-      <w:r>
-        <w:t xml:space="preserve">characteristics—of experiencing the outcome of interest without receiving the</w:t>
-      </w:r>
-      <w:r>
-        <w:t xml:space="preserve"> </w:t>
-      </w:r>
-      <w:r>
-        <w:t xml:space="preserve">treatment under study, is an important determinant of treatment effect</w:t>
-      </w:r>
-      <w:r>
-        <w:t xml:space="preserve"> </w:t>
-      </w:r>
-      <w:r>
-        <w:t xml:space="preserve">[refs]. It sets an upper bound on the treatment effect size for individuals of</w:t>
-      </w:r>
-      <w:r>
-        <w:t xml:space="preserve"> </w:t>
-      </w:r>
-      <w:r>
-        <w:t xml:space="preserve">the same risk. Low risk patients can only experience minimal treatment benefit</w:t>
-      </w:r>
-      <w:r>
-        <w:t xml:space="preserve"> </w:t>
-      </w:r>
-      <w:r>
-        <w:t xml:space="preserve">before their risk is reduced to zero, while high risk patients can benefit much</w:t>
-      </w:r>
-      <w:r>
-        <w:t xml:space="preserve"> </w:t>
-      </w:r>
-      <w:r>
-        <w:t xml:space="preserve">more. This means that baseline risk can be used as a subgrouping variable for</w:t>
-      </w:r>
-      <w:r>
-        <w:t xml:space="preserve"> </w:t>
-      </w:r>
-      <w:r>
-        <w:t xml:space="preserve">assessing HTE. For many common settings prediction models of high quality for</w:t>
-      </w:r>
-      <w:r>
-        <w:t xml:space="preserve"> </w:t>
-      </w:r>
-      <w:r>
-        <w:t xml:space="preserve">estimating baseline risk already exist and can be directly applied to the data</w:t>
-      </w:r>
-      <w:r>
-        <w:t xml:space="preserve"> </w:t>
-      </w:r>
-      <w:r>
-        <w:t xml:space="preserve">at hand [refs]. If no such models exist, the researcher can develop one from the</w:t>
-      </w:r>
-      <w:r>
-        <w:t xml:space="preserve"> </w:t>
-      </w:r>
-      <w:r>
-        <w:t xml:space="preserve">available dataset [refs]. An important advantage of using baseline risk as the</w:t>
-      </w:r>
-      <w:r>
-        <w:t xml:space="preserve"> </w:t>
-      </w:r>
-      <w:r>
-        <w:t xml:space="preserve">subgrouping variable is that it, being a summary score (combination of the</w:t>
-      </w:r>
-      <w:r>
-        <w:t xml:space="preserve"> </w:t>
-      </w:r>
-      <w:r>
-        <w:t xml:space="preserve">effects of multiple patient characteristics), achieves higher power for</w:t>
-      </w:r>
-      <w:r>
-        <w:t xml:space="preserve"> </w:t>
-      </w:r>
-      <w:r>
-        <w:t xml:space="preserve">detecting HTE as it divides the population in much denser subgroups compared to</w:t>
-      </w:r>
-      <w:r>
-        <w:t xml:space="preserve"> </w:t>
-      </w:r>
-      <w:r>
-        <w:t xml:space="preserve">multiple-way subgroup analyses based on the same patient characteristics.</w:t>
+        <w:t xml:space="preserve">Baseline risk, i.e. the probability—given measured characteristics—of</w:t>
+      </w:r>
+      <w:r>
+        <w:t xml:space="preserve"> </w:t>
+      </w:r>
+      <w:r>
+        <w:t xml:space="preserve">experiencing the outcome of interest without receiving the treatment under</w:t>
+      </w:r>
+      <w:r>
+        <w:t xml:space="preserve"> </w:t>
+      </w:r>
+      <w:r>
+        <w:t xml:space="preserve">study, is an important determinant of treatment effect [refs]. It sets an upper</w:t>
+      </w:r>
+      <w:r>
+        <w:t xml:space="preserve"> </w:t>
+      </w:r>
+      <w:r>
+        <w:t xml:space="preserve">bound on the treatment effect size. Low risk patients can only experience</w:t>
+      </w:r>
+      <w:r>
+        <w:t xml:space="preserve"> </w:t>
+      </w:r>
+      <w:r>
+        <w:t xml:space="preserve">minimal treatment benefit before their risk is reduced to zero, while high risk</w:t>
+      </w:r>
+      <w:r>
+        <w:t xml:space="preserve"> </w:t>
+      </w:r>
+      <w:r>
+        <w:t xml:space="preserve">patients can benefit much more. This means that baseline risk can be used as a</w:t>
+      </w:r>
+      <w:r>
+        <w:t xml:space="preserve"> </w:t>
+      </w:r>
+      <w:r>
+        <w:t xml:space="preserve">subgrouping variable for assessing HTE. For many common settings prediction</w:t>
+      </w:r>
+      <w:r>
+        <w:t xml:space="preserve"> </w:t>
+      </w:r>
+      <w:r>
+        <w:t xml:space="preserve">models of high quality for estimating baseline risk already exist and can be</w:t>
+      </w:r>
+      <w:r>
+        <w:t xml:space="preserve"> </w:t>
+      </w:r>
+      <w:r>
+        <w:t xml:space="preserve">directly applied to the data at hand [refs]. If no such models exist, the</w:t>
+      </w:r>
+      <w:r>
+        <w:t xml:space="preserve"> </w:t>
+      </w:r>
+      <w:r>
+        <w:t xml:space="preserve">researcher can develop one from the available dataset [refs].</w:t>
       </w:r>
     </w:p>
     <w:p>
@@ -672,25 +682,81 @@
         <w:pStyle w:val="BodyText"/>
       </w:pPr>
       <w:r>
+        <w:t xml:space="preserve">Baseline risk can also be used for directly predicting individual treatment</w:t>
+      </w:r>
+      <w:r>
+        <w:t xml:space="preserve"> </w:t>
+      </w:r>
+      <w:r>
+        <w:t xml:space="preserve">benefit [Califf; Dahabreh, IJE 2016]. For example Califf et al [ref] predicted</w:t>
+      </w:r>
+      <w:r>
+        <w:t xml:space="preserve"> </w:t>
+      </w:r>
+      <w:r>
+        <w:t xml:space="preserve">individual benefits regarding mortality with tissue plasminogen activator (tPA)</w:t>
+      </w:r>
+      <w:r>
+        <w:t xml:space="preserve"> </w:t>
+      </w:r>
+      <w:r>
+        <w:t xml:space="preserve">compared to streptokinase treatment in patients with acute myocardial infarction</w:t>
+      </w:r>
+      <w:r>
+        <w:t xml:space="preserve"> </w:t>
+      </w:r>
+      <w:r>
+        <w:t xml:space="preserve">using baseline mortality risk and assuming a constant relative tPA treatment</w:t>
+      </w:r>
+      <w:r>
+        <w:t xml:space="preserve"> </w:t>
+      </w:r>
+      <w:r>
+        <w:t xml:space="preserve">effect. However, relative treatment effect does not need to be assumed</w:t>
+      </w:r>
+      <w:r>
+        <w:t xml:space="preserve"> </w:t>
+      </w:r>
+      <w:r>
+        <w:t xml:space="preserve">constant. Modeling more flexible interactions of treatment with baseline outcome</w:t>
+      </w:r>
+      <w:r>
+        <w:t xml:space="preserve"> </w:t>
+      </w:r>
+      <w:r>
+        <w:t xml:space="preserve">risk may provide more informative absolute benefit predictions for individual</w:t>
+      </w:r>
+      <w:r>
+        <w:t xml:space="preserve"> </w:t>
+      </w:r>
+      <w:r>
+        <w:t xml:space="preserve">patients.</w:t>
+      </w:r>
+    </w:p>
+    <w:p>
+      <w:pPr>
+        <w:pStyle w:val="BodyText"/>
+      </w:pPr>
+      <w:r>
         <w:t xml:space="preserve">Depending on the scale treatment effect is measured, HTE may or may not be</w:t>
       </w:r>
       <w:r>
         <w:t xml:space="preserve"> </w:t>
       </w:r>
       <w:r>
-        <w:t xml:space="preserve">identified. For example, despite finding statistically significant subgroup effect</w:t>
-      </w:r>
-      <w:r>
-        <w:t xml:space="preserve"> </w:t>
-      </w:r>
-      <w:r>
-        <w:t xml:space="preserve">evaluated on the relative scale, the absolute risk difference between the two</w:t>
-      </w:r>
-      <w:r>
-        <w:t xml:space="preserve"> </w:t>
-      </w:r>
-      <w:r>
-        <w:t xml:space="preserve">groups may be so small that has no clinical relevance</w:t>
+        <w:t xml:space="preserve">identified. For example, despite finding statistically significant subgroup</w:t>
+      </w:r>
+      <w:r>
+        <w:t xml:space="preserve"> </w:t>
+      </w:r>
+      <w:r>
+        <w:t xml:space="preserve">effect evaluated on the relative scale, the absolute risk difference between the</w:t>
+      </w:r>
+      <w:r>
+        <w:t xml:space="preserve"> </w:t>
+      </w:r>
+      <w:r>
+        <w:t xml:space="preserve">two groups may be so small that has no clinical relevance</w:t>
       </w:r>
       <w:r>
         <w:t xml:space="preserve"> </w:t>
@@ -698,7 +764,7 @@
       <w:r>
         <w:t xml:space="preserve">[</w:t>
       </w:r>
-      <w:hyperlink r:id="rId21">
+      <w:hyperlink r:id="rId23">
         <w:r>
           <w:rPr>
             <w:rStyle w:val="Hyperlink"/>
@@ -725,49 +791,31 @@
         <w:t xml:space="preserve"> </w:t>
       </w:r>
       <w:r>
-        <w:t xml:space="preserve">vary across trial patients. If true effect modifiers and their relationship with</w:t>
-      </w:r>
-      <w:r>
-        <w:t xml:space="preserve"> </w:t>
-      </w:r>
-      <w:r>
-        <w:t xml:space="preserve">the outcome were known and the available sample size provided adequate</w:t>
-      </w:r>
-      <w:r>
-        <w:t xml:space="preserve"> </w:t>
-      </w:r>
-      <w:r>
-        <w:t xml:space="preserve">statistical power for evaluating these interactions, modeling</w:t>
-      </w:r>
-      <w:r>
-        <w:t xml:space="preserve"> </w:t>
-      </w:r>
-      <w:r>
-        <w:t xml:space="preserve">treatment-covariate interactions would be the optimal approach for assessing</w:t>
-      </w:r>
-      <w:r>
-        <w:t xml:space="preserve"> </w:t>
-      </w:r>
-      <w:r>
-        <w:t xml:space="preserve">HTE. However, this usually is not the case and prursuing this approach may lead</w:t>
-      </w:r>
-      <w:r>
-        <w:t xml:space="preserve"> </w:t>
-      </w:r>
-      <w:r>
-        <w:t xml:space="preserve">to overfitting and unstable estimates for the interaction effect sizes. In this</w:t>
-      </w:r>
-      <w:r>
-        <w:t xml:space="preserve"> </w:t>
-      </w:r>
-      <w:r>
-        <w:t xml:space="preserve">case, the tradeoff of using a more stable but misspecified model (risk-based</w:t>
-      </w:r>
-      <w:r>
-        <w:t xml:space="preserve"> </w:t>
-      </w:r>
-      <w:r>
-        <w:t xml:space="preserve">subgrouping approach) can provide a valid alternative.</w:t>
+        <w:t xml:space="preserve">vary across trial patients. If effect modifiers are known and the available</w:t>
+      </w:r>
+      <w:r>
+        <w:t xml:space="preserve"> </w:t>
+      </w:r>
+      <w:r>
+        <w:t xml:space="preserve">sample size provides adequate statistical power for evaluating</w:t>
+      </w:r>
+      <w:r>
+        <w:t xml:space="preserve"> </w:t>
+      </w:r>
+      <w:r>
+        <w:t xml:space="preserve">treatment-covariate interactions, modeling these interactions would be the</w:t>
+      </w:r>
+      <w:r>
+        <w:t xml:space="preserve"> </w:t>
+      </w:r>
+      <w:r>
+        <w:t xml:space="preserve">optimal approach for assessing HTE. However, this approach may lead to</w:t>
+      </w:r>
+      <w:r>
+        <w:t xml:space="preserve"> </w:t>
+      </w:r>
+      <w:r>
+        <w:t xml:space="preserve">overfitting and unstable estimates for the interaction effects [Balan, JCE].</w:t>
       </w:r>
     </w:p>
     <w:p>
@@ -775,13 +823,13 @@
         <w:pStyle w:val="BodyText"/>
       </w:pPr>
       <w:r>
-        <w:t xml:space="preserve">Healthcare data routinely collected by general practitioners, hospitals,</w:t>
-      </w:r>
-      <w:r>
-        <w:t xml:space="preserve"> </w:t>
-      </w:r>
-      <w:r>
-        <w:t xml:space="preserve">insurance companies, and many other private or public bodies is becoming</w:t>
+        <w:t xml:space="preserve">Healthcare data is routinely collected by general practitioners, hospitals,</w:t>
+      </w:r>
+      <w:r>
+        <w:t xml:space="preserve"> </w:t>
+      </w:r>
+      <w:r>
+        <w:t xml:space="preserve">insurance companies, and many other private or public bodies and is becoming</w:t>
       </w:r>
       <w:r>
         <w:t xml:space="preserve"> </w:t>
@@ -799,55 +847,49 @@
         <w:t xml:space="preserve"> </w:t>
       </w:r>
       <w:r>
-        <w:t xml:space="preserve">evaluation of HTE would be largely mitigated if the analyses were performed on a</w:t>
-      </w:r>
-      <w:r>
-        <w:t xml:space="preserve"> </w:t>
-      </w:r>
-      <w:r>
-        <w:t xml:space="preserve">single observational database. However, as this data is not being accumulated</w:t>
-      </w:r>
-      <w:r>
-        <w:t xml:space="preserve"> </w:t>
-      </w:r>
-      <w:r>
-        <w:t xml:space="preserve">for research purposes, it suffers from many biases causing traditional inference</w:t>
-      </w:r>
-      <w:r>
-        <w:t xml:space="preserve"> </w:t>
-      </w:r>
-      <w:r>
-        <w:t xml:space="preserve">methods to fail. The issue is that observational data is not randomized. A</w:t>
-      </w:r>
-      <w:r>
-        <w:t xml:space="preserve"> </w:t>
-      </w:r>
-      <w:r>
-        <w:t xml:space="preserve">doctor prescribing a specific treatment expects—usually based on results from</w:t>
-      </w:r>
-      <w:r>
-        <w:t xml:space="preserve"> </w:t>
-      </w:r>
-      <w:r>
-        <w:t xml:space="preserve">clinical trials—that it will be beneficial for the patient they are</w:t>
-      </w:r>
-      <w:r>
-        <w:t xml:space="preserve"> </w:t>
-      </w:r>
-      <w:r>
-        <w:t xml:space="preserve">treating. This causes systematic differences in important characteristics among</w:t>
-      </w:r>
-      <w:r>
-        <w:t xml:space="preserve"> </w:t>
-      </w:r>
-      <w:r>
-        <w:t xml:space="preserve">patients receiving different treatments and renders their comparison very</w:t>
-      </w:r>
-      <w:r>
-        <w:t xml:space="preserve"> </w:t>
-      </w:r>
-      <w:r>
-        <w:t xml:space="preserve">challenging.</w:t>
+        <w:t xml:space="preserve">evaluation of HTE would be largely mitigated if the analyses were performed on</w:t>
+      </w:r>
+      <w:r>
+        <w:t xml:space="preserve"> </w:t>
+      </w:r>
+      <w:r>
+        <w:t xml:space="preserve">even a single such database. However, as this data is not being accumulated for</w:t>
+      </w:r>
+      <w:r>
+        <w:t xml:space="preserve"> </w:t>
+      </w:r>
+      <w:r>
+        <w:t xml:space="preserve">research purposes, it suffers from many biases causing many commonly used</w:t>
+      </w:r>
+      <w:r>
+        <w:t xml:space="preserve"> </w:t>
+      </w:r>
+      <w:r>
+        <w:t xml:space="preserve">methods to fail. Doctors prescribing a specific treatment expect—usually</w:t>
+      </w:r>
+      <w:r>
+        <w:t xml:space="preserve"> </w:t>
+      </w:r>
+      <w:r>
+        <w:t xml:space="preserve">based on results from clinical trials—that it will be beneficial for the</w:t>
+      </w:r>
+      <w:r>
+        <w:t xml:space="preserve"> </w:t>
+      </w:r>
+      <w:r>
+        <w:t xml:space="preserve">patient they are treating. This causes systematic differences in important</w:t>
+      </w:r>
+      <w:r>
+        <w:t xml:space="preserve"> </w:t>
+      </w:r>
+      <w:r>
+        <w:t xml:space="preserve">characteristics among patients receiving different treatments and renders their</w:t>
+      </w:r>
+      <w:r>
+        <w:t xml:space="preserve"> </w:t>
+      </w:r>
+      <w:r>
+        <w:t xml:space="preserve">comparison very challenging.</w:t>
       </w:r>
     </w:p>
     <w:p>
@@ -855,31 +897,31 @@
         <w:pStyle w:val="BodyText"/>
       </w:pPr>
       <w:r>
-        <w:t xml:space="preserve">If it can be assumed that all relevant patient characteristics on which the</w:t>
-      </w:r>
-      <w:r>
-        <w:t xml:space="preserve"> </w:t>
-      </w:r>
-      <w:r>
-        <w:t xml:space="preserve">treating physician based their decision have been captured in the observational</w:t>
-      </w:r>
-      <w:r>
-        <w:t xml:space="preserve"> </w:t>
-      </w:r>
-      <w:r>
-        <w:t xml:space="preserve">dataset, there are methods that can be used to account for these systematic</w:t>
-      </w:r>
-      <w:r>
-        <w:t xml:space="preserve"> </w:t>
-      </w:r>
-      <w:r>
-        <w:t xml:space="preserve">differences [refs]. Among the more popular ones is limiting the analyses</w:t>
-      </w:r>
-      <w:r>
-        <w:t xml:space="preserve"> </w:t>
-      </w:r>
-      <w:r>
-        <w:t xml:space="preserve">to the propensity score matched subpopulation. Propensity scores are the patient</w:t>
+        <w:t xml:space="preserve">If all relevant patient characteristics on which the treating physician based</w:t>
+      </w:r>
+      <w:r>
+        <w:t xml:space="preserve"> </w:t>
+      </w:r>
+      <w:r>
+        <w:t xml:space="preserve">their decision have been captured in the observational dataset, methods are</w:t>
+      </w:r>
+      <w:r>
+        <w:t xml:space="preserve"> </w:t>
+      </w:r>
+      <w:r>
+        <w:t xml:space="preserve">available that can be used to account for these systematic differences</w:t>
+      </w:r>
+      <w:r>
+        <w:t xml:space="preserve"> </w:t>
+      </w:r>
+      <w:r>
+        <w:t xml:space="preserve">[refs]. Among the more popular ones is limiting the analyses to the propensity</w:t>
+      </w:r>
+      <w:r>
+        <w:t xml:space="preserve"> </w:t>
+      </w:r>
+      <w:r>
+        <w:t xml:space="preserve">score matched subpopulation. Propensity scores are the patient-specific</w:t>
       </w:r>
       <w:r>
         <w:t xml:space="preserve"> </w:t>
@@ -909,19 +951,19 @@
         <w:t xml:space="preserve"> </w:t>
       </w:r>
       <w:r>
-        <w:t xml:space="preserve">covariate distributions between patients receiving the treatment under study</w:t>
-      </w:r>
-      <w:r>
-        <w:t xml:space="preserve"> </w:t>
-      </w:r>
-      <w:r>
-        <w:t xml:space="preserve">and those who are not. Consequently, patients within this subset can be assumed</w:t>
-      </w:r>
-      <w:r>
-        <w:t xml:space="preserve"> </w:t>
-      </w:r>
-      <w:r>
-        <w:t xml:space="preserve">to be randomized.</w:t>
+        <w:t xml:space="preserve">covariate distributions between patients receiving the treatment under study and</w:t>
+      </w:r>
+      <w:r>
+        <w:t xml:space="preserve"> </w:t>
+      </w:r>
+      <w:r>
+        <w:t xml:space="preserve">those who are not. Consequently, patients within this subset can be assumed to</w:t>
+      </w:r>
+      <w:r>
+        <w:t xml:space="preserve"> </w:t>
+      </w:r>
+      <w:r>
+        <w:t xml:space="preserve">be randomized.</w:t>
       </w:r>
     </w:p>
     <w:p>
@@ -929,55 +971,25 @@
         <w:pStyle w:val="BodyText"/>
       </w:pPr>
       <w:r>
-        <w:t xml:space="preserve">However, information captured in observational databases is fragmented depending</w:t>
-      </w:r>
-      <w:r>
-        <w:t xml:space="preserve"> </w:t>
-      </w:r>
-      <w:r>
-        <w:t xml:space="preserve">on the interests of the one gathering the data. Different patient</w:t>
-      </w:r>
-      <w:r>
-        <w:t xml:space="preserve"> </w:t>
-      </w:r>
-      <w:r>
-        <w:t xml:space="preserve">characteristics are captured—at different levels of detail—in a general</w:t>
-      </w:r>
-      <w:r>
-        <w:t xml:space="preserve"> </w:t>
-      </w:r>
-      <w:r>
-        <w:t xml:space="preserve">practitioner database, in a hospital medical record or in an administrative</w:t>
-      </w:r>
-      <w:r>
-        <w:t xml:space="preserve"> </w:t>
-      </w:r>
-      <w:r>
-        <w:t xml:space="preserve">claims database. Because of that, it cannot be certain that all the relevant</w:t>
-      </w:r>
-      <w:r>
-        <w:t xml:space="preserve"> </w:t>
-      </w:r>
-      <w:r>
-        <w:t xml:space="preserve">information used by the practioner is available within the data at hand. As</w:t>
-      </w:r>
-      <w:r>
-        <w:t xml:space="preserve"> </w:t>
-      </w:r>
-      <w:r>
-        <w:t xml:space="preserve">a consequence, propensity score adjustment will not suffice to evaluate</w:t>
-      </w:r>
-      <w:r>
-        <w:t xml:space="preserve"> </w:t>
-      </w:r>
-      <w:r>
-        <w:t xml:space="preserve">treatment effects using the observational data, be it overall or subgroup</w:t>
-      </w:r>
-      <w:r>
-        <w:t xml:space="preserve"> </w:t>
-      </w:r>
-      <w:r>
-        <w:t xml:space="preserve">effects. Sensitivity analyses searching for evidence of this systematic</w:t>
+        <w:t xml:space="preserve">Unfortunately, not all the information that was used to decide on treatment is</w:t>
+      </w:r>
+      <w:r>
+        <w:t xml:space="preserve"> </w:t>
+      </w:r>
+      <w:r>
+        <w:t xml:space="preserve">captured. As a consequence, propensity score adjustment will not suffice to</w:t>
+      </w:r>
+      <w:r>
+        <w:t xml:space="preserve"> </w:t>
+      </w:r>
+      <w:r>
+        <w:t xml:space="preserve">evaluate treatment effects using the observational data, be it overall or</w:t>
+      </w:r>
+      <w:r>
+        <w:t xml:space="preserve"> </w:t>
+      </w:r>
+      <w:r>
+        <w:t xml:space="preserve">subgroup effects. Sensitivity analyses searching for evidence of this systematic</w:t>
       </w:r>
       <w:r>
         <w:t xml:space="preserve"> </w:t>
@@ -1027,13 +1039,37 @@
         <w:t xml:space="preserve"> </w:t>
       </w:r>
       <w:r>
-        <w:t xml:space="preserve">observational databases. This means that combining results from multiple</w:t>
-      </w:r>
-      <w:r>
-        <w:t xml:space="preserve"> </w:t>
-      </w:r>
-      <w:r>
-        <w:t xml:space="preserve">databases is not a simple task.</w:t>
+        <w:t xml:space="preserve">observational databases. In addition, more fundamental disparities between</w:t>
+      </w:r>
+      <w:r>
+        <w:t xml:space="preserve"> </w:t>
+      </w:r>
+      <w:r>
+        <w:t xml:space="preserve">databases also factor in database incopatibility: different types of information</w:t>
+      </w:r>
+      <w:r>
+        <w:t xml:space="preserve"> </w:t>
+      </w:r>
+      <w:r>
+        <w:t xml:space="preserve">are recorded in different databases. Different patient characteristics are</w:t>
+      </w:r>
+      <w:r>
+        <w:t xml:space="preserve"> </w:t>
+      </w:r>
+      <w:r>
+        <w:t xml:space="preserve">captured—at different levels of detail—in a general practitioner database,</w:t>
+      </w:r>
+      <w:r>
+        <w:t xml:space="preserve"> </w:t>
+      </w:r>
+      <w:r>
+        <w:t xml:space="preserve">in a hospital medical record or in an administrative claims database. This means</w:t>
+      </w:r>
+      <w:r>
+        <w:t xml:space="preserve"> </w:t>
+      </w:r>
+      <w:r>
+        <w:t xml:space="preserve">that combining results from multiple databases is not a simple task.</w:t>
       </w:r>
     </w:p>
     <w:p>
@@ -1115,103 +1151,61 @@
         <w:pStyle w:val="BodyText"/>
       </w:pPr>
       <w:r>
-        <w:t xml:space="preserve">Observational databases provide access to massive numbers of</w:t>
-      </w:r>
-      <w:r>
-        <w:t xml:space="preserve"> </w:t>
-      </w:r>
-      <w:r>
-        <w:t xml:space="preserve">“</w:t>
-      </w:r>
-      <w:r>
-        <w:t xml:space="preserve">real-life</w:t>
-      </w:r>
-      <w:r>
-        <w:t xml:space="preserve">”</w:t>
-      </w:r>
-      <w:r>
-        <w:t xml:space="preserve"> </w:t>
-      </w:r>
-      <w:r>
-        <w:t xml:space="preserve">patients that actually interact with the healthcare system. This motivates the</w:t>
-      </w:r>
-      <w:r>
-        <w:t xml:space="preserve"> </w:t>
-      </w:r>
-      <w:r>
-        <w:t xml:space="preserve">exploration of methods for the assessment of treatment effect heterogeneity in</w:t>
-      </w:r>
-      <w:r>
-        <w:t xml:space="preserve"> </w:t>
-      </w:r>
-      <w:r>
-        <w:t xml:space="preserve">the observational setting despite the challenges inherent to this type of</w:t>
-      </w:r>
-      <w:r>
-        <w:t xml:space="preserve"> </w:t>
-      </w:r>
-      <w:r>
-        <w:t xml:space="preserve">data. The statistical power problems related to subgroup analyses can still be</w:t>
-      </w:r>
-      <w:r>
-        <w:t xml:space="preserve"> </w:t>
-      </w:r>
-      <w:r>
-        <w:t xml:space="preserve">present, as observational data is high-dimensional, i.e. the number of measured</w:t>
-      </w:r>
-      <w:r>
-        <w:t xml:space="preserve"> </w:t>
-      </w:r>
-      <w:r>
-        <w:t xml:space="preserve">patient characteristics increases with the number of patients. Attempting a</w:t>
-      </w:r>
-      <w:r>
-        <w:t xml:space="preserve"> </w:t>
-      </w:r>
-      <w:r>
-        <w:t xml:space="preserve">treatment effect modeling approach, where treatment-covariate interactions are</w:t>
-      </w:r>
-      <w:r>
-        <w:t xml:space="preserve"> </w:t>
-      </w:r>
-      <w:r>
-        <w:t xml:space="preserve">modeled for the prediction of individualized treatment benefits, suffers from</w:t>
-      </w:r>
-      <w:r>
-        <w:t xml:space="preserve"> </w:t>
-      </w:r>
-      <w:r>
-        <w:t xml:space="preserve">the same statistical power issues and often results to highly variable</w:t>
-      </w:r>
-      <w:r>
-        <w:t xml:space="preserve"> </w:t>
-      </w:r>
-      <w:r>
-        <w:t xml:space="preserve">estimates. Therefore, using baseline outcome risk as the subgrouping variable,</w:t>
-      </w:r>
-      <w:r>
-        <w:t xml:space="preserve"> </w:t>
-      </w:r>
-      <w:r>
-        <w:t xml:space="preserve">can provide good insight of treatment effect heterogeneity in the observational</w:t>
-      </w:r>
-      <w:r>
-        <w:t xml:space="preserve"> </w:t>
-      </w:r>
-      <w:r>
-        <w:t xml:space="preserve">setting, as well. Modern libraries for developing risk prediction models are</w:t>
-      </w:r>
-      <w:r>
-        <w:t xml:space="preserve"> </w:t>
-      </w:r>
-      <w:r>
-        <w:t xml:space="preserve">available and—capitalizing on OMOP-CDM—can be easily applied across</w:t>
-      </w:r>
-      <w:r>
-        <w:t xml:space="preserve"> </w:t>
-      </w:r>
-      <w:r>
-        <w:t xml:space="preserve">databases with millions of patients.</w:t>
+        <w:t xml:space="preserve">The power of the common database structure was demonstrated in a large-scale</w:t>
+      </w:r>
+      <w:r>
+        <w:t xml:space="preserve"> </w:t>
+      </w:r>
+      <w:r>
+        <w:t xml:space="preserve">comparative effectiveness study of first-line treatment for hypertension</w:t>
+      </w:r>
+      <w:r>
+        <w:t xml:space="preserve"> </w:t>
+      </w:r>
+      <w:r>
+        <w:t xml:space="preserve">[Suchard, Lancet 2019]. This study compared five different first-line drug</w:t>
+      </w:r>
+      <w:r>
+        <w:t xml:space="preserve"> </w:t>
+      </w:r>
+      <w:r>
+        <w:t xml:space="preserve">classes prescribed for hypertension regarding three primary effectiveness, six</w:t>
+      </w:r>
+      <w:r>
+        <w:t xml:space="preserve"> </w:t>
+      </w:r>
+      <w:r>
+        <w:t xml:space="preserve">secondary effectiveness, and 46 safety outcomes across a global network of 9</w:t>
+      </w:r>
+      <w:r>
+        <w:t xml:space="preserve"> </w:t>
+      </w:r>
+      <w:r>
+        <w:t xml:space="preserve">observational databases, all mapped to OMOP-CDM. A framework following best</w:t>
+      </w:r>
+      <w:r>
+        <w:t xml:space="preserve"> </w:t>
+      </w:r>
+      <w:r>
+        <w:t xml:space="preserve">practices for carrying out such analyses was proposed and implemented on a large</w:t>
+      </w:r>
+      <w:r>
+        <w:t xml:space="preserve"> </w:t>
+      </w:r>
+      <w:r>
+        <w:t xml:space="preserve">scale. The results complemented the already available evidence generated in</w:t>
+      </w:r>
+      <w:r>
+        <w:t xml:space="preserve"> </w:t>
+      </w:r>
+      <w:r>
+        <w:t xml:space="preserve">clinical trials, confirming earlier findings and providing effect estimates on</w:t>
+      </w:r>
+      <w:r>
+        <w:t xml:space="preserve"> </w:t>
+      </w:r>
+      <w:r>
+        <w:t xml:space="preserve">previously unexplored comparisons.</w:t>
       </w:r>
     </w:p>
     <w:p>
@@ -1219,55 +1213,97 @@
         <w:pStyle w:val="BodyText"/>
       </w:pPr>
       <w:r>
-        <w:t xml:space="preserve">In addition, baseline risk can also be used for directly predicting individual</w:t>
-      </w:r>
-      <w:r>
-        <w:t xml:space="preserve"> </w:t>
-      </w:r>
-      <w:r>
-        <w:t xml:space="preserve">treatment benefit [Califf; Dahabreh, IJE 2016]. For example Califf et al [ref]</w:t>
-      </w:r>
-      <w:r>
-        <w:t xml:space="preserve"> </w:t>
-      </w:r>
-      <w:r>
-        <w:t xml:space="preserve">predicted individual benefits regarding mortality with tissue plasminogen</w:t>
-      </w:r>
-      <w:r>
-        <w:t xml:space="preserve"> </w:t>
-      </w:r>
-      <w:r>
-        <w:t xml:space="preserve">activator (tPA) compared to streptokinase treatment in patients with acute</w:t>
-      </w:r>
-      <w:r>
-        <w:t xml:space="preserve"> </w:t>
-      </w:r>
-      <w:r>
-        <w:t xml:space="preserve">myocardial infarction using baseline mortality risk and assuming a constant</w:t>
-      </w:r>
-      <w:r>
-        <w:t xml:space="preserve"> </w:t>
-      </w:r>
-      <w:r>
-        <w:t xml:space="preserve">relative tPA treatment effect. However, relative treatment effect does not need</w:t>
-      </w:r>
-      <w:r>
-        <w:t xml:space="preserve"> </w:t>
-      </w:r>
-      <w:r>
-        <w:t xml:space="preserve">to be assumed constant. Modeling more flexible interactions of treatment with</w:t>
-      </w:r>
-      <w:r>
-        <w:t xml:space="preserve"> </w:t>
-      </w:r>
-      <w:r>
-        <w:t xml:space="preserve">baseline outcome risk may provide more informative absolute benefit predictions</w:t>
-      </w:r>
-      <w:r>
-        <w:t xml:space="preserve"> </w:t>
-      </w:r>
-      <w:r>
-        <w:t xml:space="preserve">for individual patients.</w:t>
+        <w:t xml:space="preserve">Observational databases provide access to massive numbers of</w:t>
+      </w:r>
+      <w:r>
+        <w:t xml:space="preserve"> </w:t>
+      </w:r>
+      <w:r>
+        <w:t xml:space="preserve">“</w:t>
+      </w:r>
+      <w:r>
+        <w:t xml:space="preserve">real-life</w:t>
+      </w:r>
+      <w:r>
+        <w:t xml:space="preserve">”</w:t>
+      </w:r>
+      <w:r>
+        <w:t xml:space="preserve"> </w:t>
+      </w:r>
+      <w:r>
+        <w:t xml:space="preserve">patients. This motivates the exploration of methods for the assessment of</w:t>
+      </w:r>
+      <w:r>
+        <w:t xml:space="preserve"> </w:t>
+      </w:r>
+      <w:r>
+        <w:t xml:space="preserve">treatment effect heterogeneity in the observational setting despite the</w:t>
+      </w:r>
+      <w:r>
+        <w:t xml:space="preserve"> </w:t>
+      </w:r>
+      <w:r>
+        <w:t xml:space="preserve">challenges inherent to this type of data. The statistical power problems related</w:t>
+      </w:r>
+      <w:r>
+        <w:t xml:space="preserve"> </w:t>
+      </w:r>
+      <w:r>
+        <w:t xml:space="preserve">to subgroup analyses can still be present, as observational data is</w:t>
+      </w:r>
+      <w:r>
+        <w:t xml:space="preserve"> </w:t>
+      </w:r>
+      <w:r>
+        <w:t xml:space="preserve">high-dimensional, i.e. the number of measured patient characteristics increases</w:t>
+      </w:r>
+      <w:r>
+        <w:t xml:space="preserve"> </w:t>
+      </w:r>
+      <w:r>
+        <w:t xml:space="preserve">with the number of patients. Attempting a treatment effect modeling approach,</w:t>
+      </w:r>
+      <w:r>
+        <w:t xml:space="preserve"> </w:t>
+      </w:r>
+      <w:r>
+        <w:t xml:space="preserve">where treatment-covariate interactions are modeled for the prediction of</w:t>
+      </w:r>
+      <w:r>
+        <w:t xml:space="preserve"> </w:t>
+      </w:r>
+      <w:r>
+        <w:t xml:space="preserve">individualized treatment benefits, suffers from the same statistical power</w:t>
+      </w:r>
+      <w:r>
+        <w:t xml:space="preserve"> </w:t>
+      </w:r>
+      <w:r>
+        <w:t xml:space="preserve">issues and often results to highly variable estimates. Therefore, using baseline</w:t>
+      </w:r>
+      <w:r>
+        <w:t xml:space="preserve"> </w:t>
+      </w:r>
+      <w:r>
+        <w:t xml:space="preserve">outcome risk as the subgrouping variable, can provide good insight of treatment</w:t>
+      </w:r>
+      <w:r>
+        <w:t xml:space="preserve"> </w:t>
+      </w:r>
+      <w:r>
+        <w:t xml:space="preserve">effect heterogeneity in the observational setting, as well. Modern libraries for</w:t>
+      </w:r>
+      <w:r>
+        <w:t xml:space="preserve"> </w:t>
+      </w:r>
+      <w:r>
+        <w:t xml:space="preserve">developing risk prediction models are available and—capitalizing on</w:t>
+      </w:r>
+      <w:r>
+        <w:t xml:space="preserve"> </w:t>
+      </w:r>
+      <w:r>
+        <w:t xml:space="preserve">OMOP-CDM—can be easily applied across databases with millions of patients.</w:t>
       </w:r>
     </w:p>
     <w:p>
@@ -1275,28 +1311,502 @@
         <w:pStyle w:val="BodyText"/>
       </w:pPr>
       <w:r>
-        <w:t xml:space="preserve">In this thesis risk-based approaches for the identification and quantification</w:t>
-      </w:r>
-      <w:r>
-        <w:t xml:space="preserve"> </w:t>
-      </w:r>
-      <w:r>
-        <w:t xml:space="preserve">of treatment effect heterogeneity in both the clinical trial and the</w:t>
-      </w:r>
-      <w:r>
-        <w:t xml:space="preserve"> </w:t>
-      </w:r>
-      <w:r>
-        <w:t xml:space="preserve">observational setting are explored. These methods are demonstrated</w:t>
-      </w:r>
-      <w:r>
-        <w:t xml:space="preserve"> </w:t>
-      </w:r>
-      <w:r>
-        <w:t xml:space="preserve">on real data and stress-tested through extensive simulations.</w:t>
+        <w:t xml:space="preserve">The overall aim of this thesis is to explore approaches that incorporate</w:t>
+      </w:r>
+      <w:r>
+        <w:t xml:space="preserve"> </w:t>
+      </w:r>
+      <w:r>
+        <w:t xml:space="preserve">baseline risk as the basis for medical decision making, shifting the focus from</w:t>
+      </w:r>
+      <w:r>
+        <w:t xml:space="preserve"> </w:t>
+      </w:r>
+      <w:r>
+        <w:t xml:space="preserve">outcome prediction to the evaluation treatment effect heterogeneity. We will</w:t>
+      </w:r>
+      <w:r>
+        <w:t xml:space="preserve"> </w:t>
+      </w:r>
+      <w:r>
+        <w:t xml:space="preserve">explore methods and applications in both the clinical trial and the</w:t>
+      </w:r>
+      <w:r>
+        <w:t xml:space="preserve"> </w:t>
+      </w:r>
+      <w:r>
+        <w:t xml:space="preserve">observational setting. More specifically, the main research questions are:</w:t>
       </w:r>
     </w:p>
-    <w:bookmarkEnd w:id="22"/>
+    <w:p>
+      <w:pPr>
+        <w:numPr>
+          <w:ilvl w:val="0"/>
+          <w:numId w:val="1001"/>
+        </w:numPr>
+        <w:pStyle w:val="Compact"/>
+      </w:pPr>
+      <w:r>
+        <w:t xml:space="preserve">Aim 1:</w:t>
+      </w:r>
+      <w:r>
+        <w:t xml:space="preserve"> </w:t>
+      </w:r>
+      <w:r>
+        <w:rPr>
+          <w:iCs/>
+          <w:i/>
+        </w:rPr>
+        <w:t xml:space="preserve">How to develop and present a prediction model to be used in clinical</w:t>
+      </w:r>
+      <w:r>
+        <w:rPr>
+          <w:iCs/>
+          <w:i/>
+        </w:rPr>
+        <w:t xml:space="preserve"> </w:t>
+      </w:r>
+      <w:r>
+        <w:rPr>
+          <w:iCs/>
+          <w:i/>
+        </w:rPr>
+        <w:t xml:space="preserve">practice?</w:t>
+      </w:r>
+      <w:r>
+        <w:t xml:space="preserve"> </w:t>
+      </w:r>
+      <w:r>
+        <w:t xml:space="preserve">We will explore the development of multi-purpose prediction models,</w:t>
+      </w:r>
+      <w:r>
+        <w:t xml:space="preserve"> </w:t>
+      </w:r>
+      <w:r>
+        <w:t xml:space="preserve">i.e. models that can be used to predict patient risks for multiple</w:t>
+      </w:r>
+      <w:r>
+        <w:t xml:space="preserve"> </w:t>
+      </w:r>
+      <w:r>
+        <w:t xml:space="preserve">outcomes. We will also demonstrate different approaches for their application</w:t>
+      </w:r>
+      <w:r>
+        <w:t xml:space="preserve"> </w:t>
+      </w:r>
+      <w:r>
+        <w:t xml:space="preserve">in practice.</w:t>
+      </w:r>
+    </w:p>
+    <w:p>
+      <w:pPr>
+        <w:numPr>
+          <w:ilvl w:val="0"/>
+          <w:numId w:val="1001"/>
+        </w:numPr>
+        <w:pStyle w:val="Compact"/>
+      </w:pPr>
+      <w:r>
+        <w:t xml:space="preserve">Aim 2:</w:t>
+      </w:r>
+      <w:r>
+        <w:t xml:space="preserve"> </w:t>
+      </w:r>
+      <w:r>
+        <w:rPr>
+          <w:iCs/>
+          <w:i/>
+        </w:rPr>
+        <w:t xml:space="preserve">How to use risk estimates from a prediction model to assess treatment</w:t>
+      </w:r>
+      <w:r>
+        <w:rPr>
+          <w:iCs/>
+          <w:i/>
+        </w:rPr>
+        <w:t xml:space="preserve"> </w:t>
+      </w:r>
+      <w:r>
+        <w:rPr>
+          <w:iCs/>
+          <w:i/>
+        </w:rPr>
+        <w:t xml:space="preserve">effect heterogeneity?</w:t>
+      </w:r>
+      <w:r>
+        <w:t xml:space="preserve"> </w:t>
+      </w:r>
+      <w:r>
+        <w:t xml:space="preserve">We will explore the literature for methods on the</w:t>
+      </w:r>
+      <w:r>
+        <w:t xml:space="preserve"> </w:t>
+      </w:r>
+      <w:r>
+        <w:t xml:space="preserve">assessment of treatment effect heterogeneity. We will develop and apply a</w:t>
+      </w:r>
+      <w:r>
+        <w:t xml:space="preserve"> </w:t>
+      </w:r>
+      <w:r>
+        <w:t xml:space="preserve">framework for risk-based assessment of treatment effect heterogeneity in the</w:t>
+      </w:r>
+      <w:r>
+        <w:t xml:space="preserve"> </w:t>
+      </w:r>
+      <w:r>
+        <w:t xml:space="preserve">observational setting. Finally, we will explore methods for making</w:t>
+      </w:r>
+      <w:r>
+        <w:t xml:space="preserve"> </w:t>
+      </w:r>
+      <w:r>
+        <w:t xml:space="preserve">individualized risk-based benefit predictions.</w:t>
+      </w:r>
+    </w:p>
+    <w:p>
+      <w:pPr>
+        <w:pStyle w:val="FirstParagraph"/>
+      </w:pPr>
+      <w:r>
+        <w:t xml:space="preserve">In</w:t>
+      </w:r>
+      <w:r>
+        <w:t xml:space="preserve"> </w:t>
+      </w:r>
+      <w:r>
+        <w:rPr>
+          <w:bCs/>
+          <w:b/>
+        </w:rPr>
+        <w:t xml:space="preserve">Chapter 2</w:t>
+      </w:r>
+      <w:r>
+        <w:t xml:space="preserve"> </w:t>
+      </w:r>
+      <w:r>
+        <w:t xml:space="preserve">we develop a model for the prediction of 5-year recurrence risk</w:t>
+      </w:r>
+      <w:r>
+        <w:t xml:space="preserve"> </w:t>
+      </w:r>
+      <w:r>
+        <w:t xml:space="preserve">in sentinel node positive melanoma patients, using data from nine European</w:t>
+      </w:r>
+      <w:r>
+        <w:t xml:space="preserve"> </w:t>
+      </w:r>
+      <w:r>
+        <w:t xml:space="preserve">Organization for Research and Treatment of Cancer centers. We calibrate the</w:t>
+      </w:r>
+      <w:r>
+        <w:t xml:space="preserve"> </w:t>
+      </w:r>
+      <w:r>
+        <w:t xml:space="preserve">recurrence model to predict 5-year risk of distant metastasis and overall</w:t>
+      </w:r>
+      <w:r>
+        <w:t xml:space="preserve"> </w:t>
+      </w:r>
+      <w:r>
+        <w:t xml:space="preserve">mortality and develop a nomogram for graphical representation. The models are,</w:t>
+      </w:r>
+      <w:r>
+        <w:t xml:space="preserve"> </w:t>
+      </w:r>
+      <w:r>
+        <w:t xml:space="preserve">then, extenrally validated.</w:t>
+      </w:r>
+    </w:p>
+    <w:p>
+      <w:pPr>
+        <w:pStyle w:val="BodyText"/>
+      </w:pPr>
+      <w:r>
+        <w:t xml:space="preserve">In</w:t>
+      </w:r>
+      <w:r>
+        <w:t xml:space="preserve"> </w:t>
+      </w:r>
+      <w:r>
+        <w:rPr>
+          <w:bCs/>
+          <w:b/>
+        </w:rPr>
+        <w:t xml:space="preserve">Chapter 3</w:t>
+      </w:r>
+      <w:r>
+        <w:t xml:space="preserve"> </w:t>
+      </w:r>
+      <w:r>
+        <w:t xml:space="preserve">we develop a model for the prediction of 28-day mortality for</w:t>
+      </w:r>
+      <w:r>
+        <w:t xml:space="preserve"> </w:t>
+      </w:r>
+      <w:r>
+        <w:t xml:space="preserve">patients presenting at the emergency department with suspected COVID-19</w:t>
+      </w:r>
+      <w:r>
+        <w:t xml:space="preserve"> </w:t>
+      </w:r>
+      <w:r>
+        <w:t xml:space="preserve">infection at four large Dutch hospitals between March and August, 2020. We</w:t>
+      </w:r>
+      <w:r>
+        <w:t xml:space="preserve"> </w:t>
+      </w:r>
+      <w:r>
+        <w:t xml:space="preserve">predict 28-day admission to the intensive care unit by calibrating the mortality</w:t>
+      </w:r>
+      <w:r>
+        <w:t xml:space="preserve"> </w:t>
+      </w:r>
+      <w:r>
+        <w:t xml:space="preserve">model. An easy to use web application is also supplied. We perform temporal</w:t>
+      </w:r>
+      <w:r>
+        <w:t xml:space="preserve"> </w:t>
+      </w:r>
+      <w:r>
+        <w:t xml:space="preserve">validation to assess model performance using data between September and</w:t>
+      </w:r>
+      <w:r>
+        <w:t xml:space="preserve"> </w:t>
+      </w:r>
+      <w:r>
+        <w:t xml:space="preserve">December, 2020.</w:t>
+      </w:r>
+    </w:p>
+    <w:p>
+      <w:pPr>
+        <w:pStyle w:val="BodyText"/>
+      </w:pPr>
+      <w:r>
+        <w:t xml:space="preserve">In</w:t>
+      </w:r>
+      <w:r>
+        <w:t xml:space="preserve"> </w:t>
+      </w:r>
+      <w:r>
+        <w:rPr>
+          <w:bCs/>
+          <w:b/>
+        </w:rPr>
+        <w:t xml:space="preserve">Chapter 4</w:t>
+      </w:r>
+      <w:r>
+        <w:t xml:space="preserve"> </w:t>
+      </w:r>
+      <w:r>
+        <w:t xml:space="preserve">we present the results of a scoping literature review of</w:t>
+      </w:r>
+      <w:r>
+        <w:t xml:space="preserve"> </w:t>
+      </w:r>
+      <w:r>
+        <w:t xml:space="preserve">regression modeling approaches for the assessment of treatment effect</w:t>
+      </w:r>
+      <w:r>
+        <w:t xml:space="preserve"> </w:t>
+      </w:r>
+      <w:r>
+        <w:t xml:space="preserve">heterogeneity in the clinical trial setting. The identified methods are divided</w:t>
+      </w:r>
+      <w:r>
+        <w:t xml:space="preserve"> </w:t>
+      </w:r>
+      <w:r>
+        <w:t xml:space="preserve">into broader categories based on how they incorporate prognostic factors and</w:t>
+      </w:r>
+      <w:r>
+        <w:t xml:space="preserve"> </w:t>
+      </w:r>
+      <w:r>
+        <w:t xml:space="preserve">treatment effect modifiers.</w:t>
+      </w:r>
+    </w:p>
+    <w:p>
+      <w:pPr>
+        <w:pStyle w:val="BodyText"/>
+      </w:pPr>
+      <w:r>
+        <w:t xml:space="preserve">In</w:t>
+      </w:r>
+      <w:r>
+        <w:t xml:space="preserve"> </w:t>
+      </w:r>
+      <w:r>
+        <w:rPr>
+          <w:bCs/>
+          <w:b/>
+        </w:rPr>
+        <w:t xml:space="preserve">Chapter 5</w:t>
+      </w:r>
+      <w:r>
+        <w:t xml:space="preserve"> </w:t>
+      </w:r>
+      <w:r>
+        <w:t xml:space="preserve">we develop a standardized scalable framework for the assessment</w:t>
+      </w:r>
+      <w:r>
+        <w:t xml:space="preserve"> </w:t>
+      </w:r>
+      <w:r>
+        <w:t xml:space="preserve">of treatment effect heterogeneity using a risk-stratified approach in the</w:t>
+      </w:r>
+      <w:r>
+        <w:t xml:space="preserve"> </w:t>
+      </w:r>
+      <w:r>
+        <w:t xml:space="preserve">observational setting. We, also, develop the software for the execution of the</w:t>
+      </w:r>
+      <w:r>
+        <w:t xml:space="preserve"> </w:t>
+      </w:r>
+      <w:r>
+        <w:t xml:space="preserve">framework in observational databases mapped to OMOP-CDM. We, finally,</w:t>
+      </w:r>
+      <w:r>
+        <w:t xml:space="preserve"> </w:t>
+      </w:r>
+      <w:r>
+        <w:t xml:space="preserve">demonstrate the application of the framework, assessing treatment effect</w:t>
+      </w:r>
+      <w:r>
+        <w:t xml:space="preserve"> </w:t>
+      </w:r>
+      <w:r>
+        <w:t xml:space="preserve">heterogeneity in first-line treatment for hypertension across three US claims</w:t>
+      </w:r>
+      <w:r>
+        <w:t xml:space="preserve"> </w:t>
+      </w:r>
+      <w:r>
+        <w:t xml:space="preserve">databases.</w:t>
+      </w:r>
+    </w:p>
+    <w:p>
+      <w:pPr>
+        <w:pStyle w:val="BodyText"/>
+      </w:pPr>
+      <w:r>
+        <w:t xml:space="preserve">In</w:t>
+      </w:r>
+      <w:r>
+        <w:t xml:space="preserve"> </w:t>
+      </w:r>
+      <w:r>
+        <w:rPr>
+          <w:bCs/>
+          <w:b/>
+        </w:rPr>
+        <w:t xml:space="preserve">Chapter 6</w:t>
+      </w:r>
+      <w:r>
+        <w:t xml:space="preserve"> </w:t>
+      </w:r>
+      <w:r>
+        <w:t xml:space="preserve">we apply the standardized framework to evaluate effect</w:t>
+      </w:r>
+      <w:r>
+        <w:t xml:space="preserve"> </w:t>
+      </w:r>
+      <w:r>
+        <w:t xml:space="preserve">heterogeneity of teripatide treatment compared to oral bisphosphonates in female</w:t>
+      </w:r>
+      <w:r>
+        <w:t xml:space="preserve"> </w:t>
+      </w:r>
+      <w:r>
+        <w:t xml:space="preserve">patients above the age of 50 with established osteoporosis. We use different</w:t>
+      </w:r>
+      <w:r>
+        <w:t xml:space="preserve"> </w:t>
+      </w:r>
+      <w:r>
+        <w:t xml:space="preserve">risk stratification approaches based on quantiles of predicted risk and</w:t>
+      </w:r>
+      <w:r>
+        <w:t xml:space="preserve"> </w:t>
+      </w:r>
+      <w:r>
+        <w:t xml:space="preserve">externally derived risk thresholds for treatment. We evaluate the presence of</w:t>
+      </w:r>
+      <w:r>
+        <w:t xml:space="preserve"> </w:t>
+      </w:r>
+      <w:r>
+        <w:t xml:space="preserve">residual confounding using sensitivity analyses.</w:t>
+      </w:r>
+    </w:p>
+    <w:p>
+      <w:pPr>
+        <w:pStyle w:val="BodyText"/>
+      </w:pPr>
+      <w:r>
+        <w:t xml:space="preserve">In</w:t>
+      </w:r>
+      <w:r>
+        <w:t xml:space="preserve"> </w:t>
+      </w:r>
+      <w:r>
+        <w:rPr>
+          <w:bCs/>
+          <w:b/>
+        </w:rPr>
+        <w:t xml:space="preserve">Chapter 7</w:t>
+      </w:r>
+      <w:r>
+        <w:t xml:space="preserve"> </w:t>
+      </w:r>
+      <w:r>
+        <w:t xml:space="preserve">we compare different risk-based methods for predicting</w:t>
+      </w:r>
+      <w:r>
+        <w:t xml:space="preserve"> </w:t>
+      </w:r>
+      <w:r>
+        <w:t xml:space="preserve">individualized treatment effects using an extensive simulation study. We only</w:t>
+      </w:r>
+      <w:r>
+        <w:t xml:space="preserve"> </w:t>
+      </w:r>
+      <w:r>
+        <w:t xml:space="preserve">consider the clinical trial setting were treatment is admistered at random.</w:t>
+      </w:r>
+    </w:p>
+    <w:p>
+      <w:pPr>
+        <w:pStyle w:val="BodyText"/>
+      </w:pPr>
+      <w:r>
+        <w:t xml:space="preserve">Finally, in</w:t>
+      </w:r>
+      <w:r>
+        <w:t xml:space="preserve"> </w:t>
+      </w:r>
+      <w:r>
+        <w:rPr>
+          <w:bCs/>
+          <w:b/>
+        </w:rPr>
+        <w:t xml:space="preserve">Chapter 8</w:t>
+      </w:r>
+      <w:r>
+        <w:t xml:space="preserve"> </w:t>
+      </w:r>
+      <w:r>
+        <w:t xml:space="preserve">we present a general discussion along with perspectives on</w:t>
+      </w:r>
+      <w:r>
+        <w:t xml:space="preserve"> </w:t>
+      </w:r>
+      <w:r>
+        <w:t xml:space="preserve">future work.</w:t>
+      </w:r>
+    </w:p>
+    <w:bookmarkEnd w:id="24"/>
     <w:sectPr/>
   </w:body>
 </w:document>
@@ -1403,8 +1913,87 @@
       </w:pPr>
     </w:lvl>
   </w:abstractNum>
+  <w:abstractNum w:abstractNumId="991">
+    <w:nsid w:val="A991"/>
+    <w:multiLevelType w:val="multilevel"/>
+    <w:lvl w:ilvl="0">
+      <w:numFmt w:val="bullet"/>
+      <w:lvlText w:val="•"/>
+      <w:lvlJc w:val="left"/>
+      <w:pPr>
+        <w:ind w:left="720" w:hanging="480"/>
+      </w:pPr>
+    </w:lvl>
+    <w:lvl w:ilvl="1">
+      <w:numFmt w:val="bullet"/>
+      <w:lvlText w:val="–"/>
+      <w:lvlJc w:val="left"/>
+      <w:pPr>
+        <w:ind w:left="1440" w:hanging="480"/>
+      </w:pPr>
+    </w:lvl>
+    <w:lvl w:ilvl="2">
+      <w:numFmt w:val="bullet"/>
+      <w:lvlText w:val="•"/>
+      <w:lvlJc w:val="left"/>
+      <w:pPr>
+        <w:ind w:left="2160" w:hanging="480"/>
+      </w:pPr>
+    </w:lvl>
+    <w:lvl w:ilvl="3">
+      <w:numFmt w:val="bullet"/>
+      <w:lvlText w:val="–"/>
+      <w:lvlJc w:val="left"/>
+      <w:pPr>
+        <w:ind w:left="2880" w:hanging="480"/>
+      </w:pPr>
+    </w:lvl>
+    <w:lvl w:ilvl="4">
+      <w:numFmt w:val="bullet"/>
+      <w:lvlText w:val="•"/>
+      <w:lvlJc w:val="left"/>
+      <w:pPr>
+        <w:ind w:left="3600" w:hanging="480"/>
+      </w:pPr>
+    </w:lvl>
+    <w:lvl w:ilvl="5">
+      <w:numFmt w:val="bullet"/>
+      <w:lvlText w:val="–"/>
+      <w:lvlJc w:val="left"/>
+      <w:pPr>
+        <w:ind w:left="4320" w:hanging="480"/>
+      </w:pPr>
+    </w:lvl>
+    <w:lvl w:ilvl="6">
+      <w:numFmt w:val="bullet"/>
+      <w:lvlText w:val="•"/>
+      <w:lvlJc w:val="left"/>
+      <w:pPr>
+        <w:ind w:left="5040" w:hanging="480"/>
+      </w:pPr>
+    </w:lvl>
+    <w:lvl w:ilvl="7">
+      <w:numFmt w:val="bullet"/>
+      <w:lvlText w:val="–"/>
+      <w:lvlJc w:val="left"/>
+      <w:pPr>
+        <w:ind w:left="5760" w:hanging="480"/>
+      </w:pPr>
+    </w:lvl>
+    <w:lvl w:ilvl="8">
+      <w:numFmt w:val="bullet"/>
+      <w:lvlText w:val="•"/>
+      <w:lvlJc w:val="left"/>
+      <w:pPr>
+        <w:ind w:left="6480" w:hanging="480"/>
+      </w:pPr>
+    </w:lvl>
+  </w:abstractNum>
   <w:num w:numId="1000">
     <w:abstractNumId w:val="990"/>
+  </w:num>
+  <w:num w:numId="1001">
+    <w:abstractNumId w:val="991"/>
   </w:num>
 </w:numbering>
 </file>

</xml_diff>